<commit_message>
Completed Presentation, updated Test Plan, fixed edituser.php guidelines on email removed.
</commit_message>
<xml_diff>
--- a/documents/MamaG_TestPlan.docx
+++ b/documents/MamaG_TestPlan.docx
@@ -2205,7 +2205,16 @@
                 <w:sz w:val="22"/>
                 <w:szCs w:val="22"/>
               </w:rPr>
-              <w:t>11/10/15</w:t>
+              <w:t>11/11</w:t>
+            </w:r>
+            <w:bookmarkStart w:id="2" w:name="_GoBack"/>
+            <w:bookmarkEnd w:id="2"/>
+            <w:r>
+              <w:rPr>
+                <w:sz w:val="22"/>
+                <w:szCs w:val="22"/>
+              </w:rPr>
+              <w:t>/15</w:t>
             </w:r>
           </w:p>
         </w:tc>
@@ -2476,7 +2485,7 @@
       <w:pPr>
         <w:pStyle w:val="Heading2"/>
       </w:pPr>
-      <w:bookmarkStart w:id="2" w:name="_Toc434955615"/>
+      <w:bookmarkStart w:id="3" w:name="_Toc434955615"/>
       <w:r>
         <w:t>Test Cases Review and App</w:t>
       </w:r>
@@ -2486,7 +2495,7 @@
       <w:r>
         <w:t>:</w:t>
       </w:r>
-      <w:bookmarkEnd w:id="2"/>
+      <w:bookmarkEnd w:id="3"/>
     </w:p>
     <w:p>
       <w:pPr>
@@ -2855,13 +2864,25 @@
           <w:tcPr>
             <w:tcW w:w="2610" w:type="dxa"/>
           </w:tcPr>
-          <w:p/>
+          <w:p>
+            <w:proofErr w:type="spellStart"/>
+            <w:r>
+              <w:t>ggerst</w:t>
+            </w:r>
+            <w:proofErr w:type="spellEnd"/>
+          </w:p>
         </w:tc>
         <w:tc>
           <w:tcPr>
             <w:tcW w:w="2700" w:type="dxa"/>
           </w:tcPr>
-          <w:p/>
+          <w:p>
+            <w:proofErr w:type="spellStart"/>
+            <w:r>
+              <w:t>blai</w:t>
+            </w:r>
+            <w:proofErr w:type="spellEnd"/>
+          </w:p>
         </w:tc>
         <w:tc>
           <w:tcPr>
@@ -2909,7 +2930,11 @@
           <w:tcPr>
             <w:tcW w:w="2700" w:type="dxa"/>
           </w:tcPr>
-          <w:p/>
+          <w:p>
+            <w:r>
+              <w:t>11/10/15</w:t>
+            </w:r>
+          </w:p>
         </w:tc>
         <w:tc>
           <w:tcPr>
@@ -3139,8 +3164,6 @@
                 <w:tab w:val="left" w:pos="2970"/>
               </w:tabs>
             </w:pPr>
-            <w:bookmarkStart w:id="3" w:name="_GoBack"/>
-            <w:bookmarkEnd w:id="3"/>
           </w:p>
         </w:tc>
         <w:tc>
@@ -4913,7 +4936,7 @@
           <w:i/>
           <w:sz w:val="22"/>
         </w:rPr>
-        <w:t xml:space="preserve"> a certain time.</w:t>
+        <w:t xml:space="preserve"> selected date filter.</w:t>
       </w:r>
     </w:p>
     <w:p>
@@ -15013,10 +15036,7 @@
               </w:tabs>
             </w:pPr>
             <w:r>
-              <w:t xml:space="preserve">Click </w:t>
-            </w:r>
-            <w:r>
-              <w:t>Add Coupon</w:t>
+              <w:t>Click Add Coupon</w:t>
             </w:r>
           </w:p>
           <w:p>
@@ -25646,10 +25666,7 @@
               <w:t xml:space="preserve">The selected option will </w:t>
             </w:r>
             <w:r>
-              <w:t>generate</w:t>
-            </w:r>
-            <w:r>
-              <w:t xml:space="preserve"> report on absent customers</w:t>
+              <w:t>display</w:t>
             </w:r>
           </w:p>
         </w:tc>
@@ -25745,6 +25762,162 @@
                 <w:tab w:val="left" w:pos="2970"/>
               </w:tabs>
             </w:pPr>
+          </w:p>
+        </w:tc>
+        <w:tc>
+          <w:tcPr>
+            <w:tcW w:w="900" w:type="dxa"/>
+          </w:tcPr>
+          <w:p>
+            <w:pPr>
+              <w:numPr>
+                <w:ilvl w:val="12"/>
+                <w:numId w:val="0"/>
+              </w:numPr>
+              <w:tabs>
+                <w:tab w:val="left" w:pos="2970"/>
+              </w:tabs>
+            </w:pPr>
+          </w:p>
+        </w:tc>
+      </w:tr>
+      <w:tr>
+        <w:tc>
+          <w:tcPr>
+            <w:tcW w:w="630" w:type="dxa"/>
+          </w:tcPr>
+          <w:p>
+            <w:pPr>
+              <w:pStyle w:val="ListParagraph"/>
+              <w:numPr>
+                <w:ilvl w:val="0"/>
+                <w:numId w:val="31"/>
+              </w:numPr>
+              <w:tabs>
+                <w:tab w:val="left" w:pos="2970"/>
+              </w:tabs>
+            </w:pPr>
+          </w:p>
+        </w:tc>
+        <w:tc>
+          <w:tcPr>
+            <w:tcW w:w="2205" w:type="dxa"/>
+          </w:tcPr>
+          <w:p>
+            <w:pPr>
+              <w:numPr>
+                <w:ilvl w:val="12"/>
+                <w:numId w:val="0"/>
+              </w:numPr>
+              <w:tabs>
+                <w:tab w:val="left" w:pos="2970"/>
+              </w:tabs>
+            </w:pPr>
+            <w:r>
+              <w:t>Select Date Range</w:t>
+            </w:r>
+          </w:p>
+        </w:tc>
+        <w:tc>
+          <w:tcPr>
+            <w:tcW w:w="1902" w:type="dxa"/>
+          </w:tcPr>
+          <w:p>
+            <w:pPr>
+              <w:numPr>
+                <w:ilvl w:val="12"/>
+                <w:numId w:val="0"/>
+              </w:numPr>
+              <w:tabs>
+                <w:tab w:val="left" w:pos="2970"/>
+              </w:tabs>
+            </w:pPr>
+            <w:r>
+              <w:t>Selected Date Range will generate Customer Absent Report if available</w:t>
+            </w:r>
+          </w:p>
+        </w:tc>
+        <w:tc>
+          <w:tcPr>
+            <w:tcW w:w="843" w:type="dxa"/>
+          </w:tcPr>
+          <w:p>
+            <w:pPr>
+              <w:numPr>
+                <w:ilvl w:val="12"/>
+                <w:numId w:val="0"/>
+              </w:numPr>
+              <w:tabs>
+                <w:tab w:val="left" w:pos="2970"/>
+              </w:tabs>
+            </w:pPr>
+          </w:p>
+        </w:tc>
+        <w:tc>
+          <w:tcPr>
+            <w:tcW w:w="810" w:type="dxa"/>
+          </w:tcPr>
+          <w:p>
+            <w:pPr>
+              <w:numPr>
+                <w:ilvl w:val="12"/>
+                <w:numId w:val="0"/>
+              </w:numPr>
+              <w:tabs>
+                <w:tab w:val="left" w:pos="2970"/>
+              </w:tabs>
+            </w:pPr>
+          </w:p>
+        </w:tc>
+        <w:tc>
+          <w:tcPr>
+            <w:tcW w:w="810" w:type="dxa"/>
+          </w:tcPr>
+          <w:p>
+            <w:pPr>
+              <w:numPr>
+                <w:ilvl w:val="12"/>
+                <w:numId w:val="0"/>
+              </w:numPr>
+              <w:tabs>
+                <w:tab w:val="left" w:pos="2970"/>
+              </w:tabs>
+            </w:pPr>
+          </w:p>
+        </w:tc>
+        <w:tc>
+          <w:tcPr>
+            <w:tcW w:w="810" w:type="dxa"/>
+          </w:tcPr>
+          <w:p>
+            <w:pPr>
+              <w:numPr>
+                <w:ilvl w:val="12"/>
+                <w:numId w:val="0"/>
+              </w:numPr>
+              <w:tabs>
+                <w:tab w:val="left" w:pos="2970"/>
+              </w:tabs>
+            </w:pPr>
+          </w:p>
+        </w:tc>
+        <w:tc>
+          <w:tcPr>
+            <w:tcW w:w="810" w:type="dxa"/>
+          </w:tcPr>
+          <w:p>
+            <w:pPr>
+              <w:numPr>
+                <w:ilvl w:val="12"/>
+                <w:numId w:val="0"/>
+              </w:numPr>
+              <w:tabs>
+                <w:tab w:val="left" w:pos="2970"/>
+              </w:tabs>
+            </w:pPr>
+            <w:r>
+              <w:t>Pass</w:t>
+            </w:r>
           </w:p>
         </w:tc>
         <w:tc>
@@ -25973,11 +26146,11 @@
         <w:br/>
       </w:r>
       <w:r>
+        <w:lastRenderedPageBreak/>
         <w:br/>
       </w:r>
       <w:bookmarkStart w:id="18" w:name="_Toc434955630"/>
       <w:r>
-        <w:lastRenderedPageBreak/>
         <w:t>Test Case #10</w:t>
       </w:r>
       <w:r>
@@ -46957,7 +47130,7 @@
       <w:rPr>
         <w:noProof/>
       </w:rPr>
-      <w:t>18</w:t>
+      <w:t>6</w:t>
     </w:r>
     <w:r>
       <w:rPr>

</xml_diff>